<commit_message>
cls for ecolapp, cover letter, all figs as tiff
</commit_message>
<xml_diff>
--- a/supplement.docx
+++ b/supplement.docx
@@ -322,15 +322,16 @@
         <w:pStyle w:val="FirstParagraph"/>
       </w:pPr>
       <w:r>
-        <w:t xml:space="preserve">Last build 2021-02-04 13:14:58</w:t>
+        <w:t xml:space="preserve">Last build 2021-04-09 12:03:17</w:t>
       </w:r>
     </w:p>
     <w:p>
       <w:pPr>
-        <w:pStyle w:val="BodyText"/>
-      </w:pPr>
-      <w:r>
-        <w:t xml:space="preserve">A note about the</w:t>
+        <w:pStyle w:val="Heading1"/>
+      </w:pPr>
+      <w:bookmarkStart w:id="27" w:name="comments-on-the-select-argument-in-mgcv"/>
+      <w:r>
+        <w:t xml:space="preserve">Comments on the</w:t>
       </w:r>
       <w:r>
         <w:t xml:space="preserve"> </w:t>
@@ -345,7 +346,31 @@
         <w:t xml:space="preserve"> </w:t>
       </w:r>
       <w:r>
-        <w:t xml:space="preserve">argument in</w:t>
+        <w:t xml:space="preserve">argument in `mgcv</w:t>
+      </w:r>
+      <w:bookmarkEnd w:id="27"/>
+    </w:p>
+    <w:p>
+      <w:pPr>
+        <w:pStyle w:val="FirstParagraph"/>
+      </w:pPr>
+      <w:r>
+        <w:t xml:space="preserve">When</w:t>
+      </w:r>
+      <w:r>
+        <w:t xml:space="preserve"> </w:t>
+      </w:r>
+      <w:r>
+        <w:rPr>
+          <w:rStyle w:val="VerbatimChar"/>
+        </w:rPr>
+        <w:t xml:space="preserve">select = TRUE</w:t>
+      </w:r>
+      <w:r>
+        <w:t xml:space="preserve"> </w:t>
+      </w:r>
+      <w:r>
+        <w:t xml:space="preserve">is included, the comparison between models S and SY changes. This option tells</w:t>
       </w:r>
       <w:r>
         <w:t xml:space="preserve"> </w:t>
@@ -357,7 +382,37 @@
         <w:t xml:space="preserve">mgcv</w:t>
       </w:r>
       <w:r>
-        <w:t xml:space="preserve">: When</w:t>
+        <w:t xml:space="preserve"> </w:t>
+      </w:r>
+      <w:r>
+        <w:t xml:space="preserve">to penalize the coefficient of the linear terms in the spline. This would be appropriate if</w:t>
+      </w:r>
+      <w:r>
+        <w:t xml:space="preserve"> </w:t>
+      </w:r>
+      <w:r>
+        <w:rPr>
+          <w:rStyle w:val="VerbatimChar"/>
+        </w:rPr>
+        <w:t xml:space="preserve">cont_year</w:t>
+      </w:r>
+      <w:r>
+        <w:t xml:space="preserve"> </w:t>
+      </w:r>
+      <w:r>
+        <w:t xml:space="preserve">was an explanatory variable subject to variable selection, but it is irrelevant if including both a linear and spline term for</w:t>
+      </w:r>
+      <w:r>
+        <w:t xml:space="preserve"> </w:t>
+      </w:r>
+      <w:r>
+        <w:rPr>
+          <w:rStyle w:val="VerbatimChar"/>
+        </w:rPr>
+        <w:t xml:space="preserve">cont_year</w:t>
+      </w:r>
+      <w:r>
+        <w:t xml:space="preserve">. If</w:t>
       </w:r>
       <w:r>
         <w:t xml:space="preserve"> </w:t>
@@ -372,22 +427,7 @@
         <w:t xml:space="preserve"> </w:t>
       </w:r>
       <w:r>
-        <w:t xml:space="preserve">is included, the comparison between models S and SY changes. This option tells</w:t>
-      </w:r>
-      <w:r>
-        <w:t xml:space="preserve"> </w:t>
-      </w:r>
-      <w:r>
-        <w:rPr>
-          <w:rStyle w:val="VerbatimChar"/>
-        </w:rPr>
-        <w:t xml:space="preserve">mgcv</w:t>
-      </w:r>
-      <w:r>
-        <w:t xml:space="preserve"> </w:t>
-      </w:r>
-      <w:r>
-        <w:t xml:space="preserve">to penalize the coefficient of the linear terms in the spline. This would be appropriate if</w:t>
+        <w:t xml:space="preserve">is used, models S and SY would still be effectively equivalent, but AIC selection would suggest that one model is superior. This result would be an artifact of the choice in model SY to include a linear trend in</w:t>
       </w:r>
       <w:r>
         <w:t xml:space="preserve"> </w:t>
@@ -402,48 +442,6 @@
         <w:t xml:space="preserve"> </w:t>
       </w:r>
       <w:r>
-        <w:t xml:space="preserve">was an explanatory variable subject to variable selection, but it is irrelevant if including both a linear and spline term for</w:t>
-      </w:r>
-      <w:r>
-        <w:t xml:space="preserve"> </w:t>
-      </w:r>
-      <w:r>
-        <w:rPr>
-          <w:rStyle w:val="VerbatimChar"/>
-        </w:rPr>
-        <w:t xml:space="preserve">cont_year</w:t>
-      </w:r>
-      <w:r>
-        <w:t xml:space="preserve">. If</w:t>
-      </w:r>
-      <w:r>
-        <w:t xml:space="preserve"> </w:t>
-      </w:r>
-      <w:r>
-        <w:rPr>
-          <w:rStyle w:val="VerbatimChar"/>
-        </w:rPr>
-        <w:t xml:space="preserve">select = TRUE</w:t>
-      </w:r>
-      <w:r>
-        <w:t xml:space="preserve"> </w:t>
-      </w:r>
-      <w:r>
-        <w:t xml:space="preserve">is used, models S and SY would still be effectively equivalent, but AIC selection would suggest that one model is superior. This result would be an artifact of the choice in model SY to include a linear trend in</w:t>
-      </w:r>
-      <w:r>
-        <w:t xml:space="preserve"> </w:t>
-      </w:r>
-      <w:r>
-        <w:rPr>
-          <w:rStyle w:val="VerbatimChar"/>
-        </w:rPr>
-        <w:t xml:space="preserve">cont_year</w:t>
-      </w:r>
-      <w:r>
-        <w:t xml:space="preserve"> </w:t>
-      </w:r>
-      <w:r>
         <w:t xml:space="preserve">both as a separate term and as part of the spline, with the latter subject to penalization.</w:t>
       </w:r>
     </w:p>
@@ -451,33 +449,275 @@
       <w:pPr>
         <w:pStyle w:val="Heading1"/>
       </w:pPr>
-      <w:bookmarkStart w:id="27" w:name="figures"/>
-      <w:r>
-        <w:t xml:space="preserve">Figures</w:t>
-      </w:r>
-      <w:bookmarkEnd w:id="27"/>
+      <w:bookmarkStart w:id="28" w:name="back-transformation-of-model-results"/>
+      <w:r>
+        <w:t xml:space="preserve">Back-transformation of model results</w:t>
+      </w:r>
+      <w:bookmarkEnd w:id="28"/>
     </w:p>
     <w:p>
       <w:pPr>
+        <w:pStyle w:val="FirstParagraph"/>
+      </w:pPr>
+      <w:r>
+        <w:t xml:space="preserve">Model results were back-transformed from log</w:t>
+      </w:r>
+      <m:oMath>
+        <m:sSub>
+          <m:e>
+            <m:r>
+              <m:t>​</m:t>
+            </m:r>
+          </m:e>
+          <m:sub>
+            <m:r>
+              <m:t>10</m:t>
+            </m:r>
+          </m:sub>
+        </m:sSub>
+      </m:oMath>
+      <w:r>
+        <w:t xml:space="preserve">-space to aid in the interpretation of trends</w:t>
+      </w:r>
+      <w:r>
+        <w:t xml:space="preserve"> </w:t>
+      </w:r>
+      <w:r>
+        <w:t xml:space="preserve">(Bradu and Mundlak</w:t>
+      </w:r>
+      <w:r>
+        <w:t xml:space="preserve"> </w:t>
+      </w:r>
+      <w:hyperlink w:anchor="ref-Bradu70">
+        <w:r>
+          <w:rPr>
+            <w:rStyle w:val="Hyperlink"/>
+          </w:rPr>
+          <w:t xml:space="preserve">1970</w:t>
+        </w:r>
+      </w:hyperlink>
+      <w:r>
+        <w:t xml:space="preserve">, Duan</w:t>
+      </w:r>
+      <w:r>
+        <w:t xml:space="preserve"> </w:t>
+      </w:r>
+      <w:hyperlink w:anchor="ref-Duan83">
+        <w:r>
+          <w:rPr>
+            <w:rStyle w:val="Hyperlink"/>
+          </w:rPr>
+          <w:t xml:space="preserve">1983</w:t>
+        </w:r>
+      </w:hyperlink>
+      <w:r>
+        <w:t xml:space="preserve">)</w:t>
+      </w:r>
+      <w:r>
+        <w:t xml:space="preserve">. Back-transformation was accomplished using equation (1) for estimates of mean values and endpoints of confidence intervals from GAM results, such that:</w:t>
+      </w:r>
+    </w:p>
+    <w:p>
+      <w:pPr>
+        <w:pStyle w:val="BodyText"/>
+      </w:pPr>
+      <m:oMathPara>
+        <m:oMathParaPr>
+          <m:jc m:val="center"/>
+        </m:oMathParaPr>
+        <m:oMath>
+          <m:r>
+            <m:t>E</m:t>
+          </m:r>
+          <m:r>
+            <m:t>[</m:t>
+          </m:r>
+          <m:r>
+            <m:t>y</m:t>
+          </m:r>
+          <m:r>
+            <m:t>]</m:t>
+          </m:r>
+          <m:r>
+            <m:t>=</m:t>
+          </m:r>
+          <m:sSup>
+            <m:e>
+              <m:r>
+                <m:t>10</m:t>
+              </m:r>
+            </m:e>
+            <m:sup>
+              <m:r>
+                <m:t>μ</m:t>
+              </m:r>
+              <m:r>
+                <m:t>+</m:t>
+              </m:r>
+              <m:f>
+                <m:fPr>
+                  <m:type m:val="bar"/>
+                </m:fPr>
+                <m:num>
+                  <m:r>
+                    <m:rPr>
+                      <m:nor/>
+                      <m:sty m:val="p"/>
+                    </m:rPr>
+                    <m:t>log</m:t>
+                  </m:r>
+                  <m:r>
+                    <m:t>(</m:t>
+                  </m:r>
+                  <m:r>
+                    <m:t>10</m:t>
+                  </m:r>
+                  <m:r>
+                    <m:t>)</m:t>
+                  </m:r>
+                  <m:sSup>
+                    <m:e>
+                      <m:r>
+                        <m:t>σ</m:t>
+                      </m:r>
+                    </m:e>
+                    <m:sup>
+                      <m:r>
+                        <m:t>2</m:t>
+                      </m:r>
+                    </m:sup>
+                  </m:sSup>
+                </m:num>
+                <m:den>
+                  <m:r>
+                    <m:t>2</m:t>
+                  </m:r>
+                </m:den>
+              </m:f>
+            </m:sup>
+          </m:sSup>
+          <m:r>
+            <m:t>  </m:t>
+          </m:r>
+          <m:r>
+            <m:t>(</m:t>
+          </m:r>
+          <m:r>
+            <m:t>1</m:t>
+          </m:r>
+          <m:r>
+            <m:t>)</m:t>
+          </m:r>
+        </m:oMath>
+      </m:oMathPara>
+    </w:p>
+    <w:p>
+      <w:pPr>
+        <w:pStyle w:val="FirstParagraph"/>
+      </w:pPr>
+      <w:r>
+        <w:t xml:space="preserve">where the back-transformed, expected value of the response variable</w:t>
+      </w:r>
+      <w:r>
+        <w:t xml:space="preserve"> </w:t>
+      </w:r>
+      <m:oMath>
+        <m:r>
+          <m:t>y</m:t>
+        </m:r>
+      </m:oMath>
+      <w:r>
+        <w:t xml:space="preserve"> </w:t>
+      </w:r>
+      <w:r>
+        <w:t xml:space="preserve">(chl-a) is a function of the predicted value</w:t>
+      </w:r>
+      <w:r>
+        <w:t xml:space="preserve"> </w:t>
+      </w:r>
+      <m:oMath>
+        <m:r>
+          <m:t>μ</m:t>
+        </m:r>
+      </m:oMath>
+      <w:r>
+        <w:t xml:space="preserve"> </w:t>
+      </w:r>
+      <w:r>
+        <w:t xml:space="preserve">(mean or confidence interval endpoint) in log</w:t>
+      </w:r>
+      <m:oMath>
+        <m:sSub>
+          <m:e>
+            <m:r>
+              <m:t>​</m:t>
+            </m:r>
+          </m:e>
+          <m:sub>
+            <m:r>
+              <m:t>10</m:t>
+            </m:r>
+          </m:sub>
+        </m:sSub>
+      </m:oMath>
+      <w:r>
+        <w:t xml:space="preserve">-space and a dispersion estimate</w:t>
+      </w:r>
+      <w:r>
+        <w:t xml:space="preserve"> </w:t>
+      </w:r>
+      <m:oMath>
+        <m:sSup>
+          <m:e>
+            <m:r>
+              <m:t>σ</m:t>
+            </m:r>
+          </m:e>
+          <m:sup>
+            <m:r>
+              <m:t>2</m:t>
+            </m:r>
+          </m:sup>
+        </m:sSup>
+      </m:oMath>
+      <w:r>
+        <w:t xml:space="preserve"> </w:t>
+      </w:r>
+      <w:r>
+        <w:t xml:space="preserve">from the model. The dispersion is the residual variance estimated from the GAM fit.</w:t>
+      </w:r>
+    </w:p>
+    <w:p>
+      <w:pPr>
+        <w:pStyle w:val="Heading1"/>
+      </w:pPr>
+      <w:bookmarkStart w:id="29" w:name="figures"/>
+      <w:r>
+        <w:t xml:space="preserve">Figures</w:t>
+      </w:r>
+      <w:bookmarkEnd w:id="29"/>
+    </w:p>
+    <w:p>
+      <w:pPr>
         <w:pStyle w:val="CaptionedFigure"/>
       </w:pPr>
       <w:r>
         <w:drawing>
           <wp:inline>
-            <wp:extent cx="5943600" cy="2311399"/>
+            <wp:extent cx="3810000" cy="2540000"/>
             <wp:effectExtent b="0" l="0" r="0" t="0"/>
             <wp:docPr descr="Figure 1: GAM predictions for station 18 for model S. The results show predictions across the time series and predictions by day of year. Observed data in are shown with the gray points." title="" id="1" name="Picture"/>
             <a:graphic>
               <a:graphicData uri="http://schemas.openxmlformats.org/drawingml/2006/picture">
                 <pic:pic>
                   <pic:nvPicPr>
-                    <pic:cNvPr descr="figs/prddat18.png" id="0" name="Picture"/>
+                    <pic:cNvPr descr="figs/prddat18.tiff" id="0" name="Picture"/>
                     <pic:cNvPicPr>
                       <a:picLocks noChangeArrowheads="1" noChangeAspect="1"/>
                     </pic:cNvPicPr>
                   </pic:nvPicPr>
                   <pic:blipFill>
-                    <a:blip r:embed="rId28"/>
+                    <a:blip r:embed="rId30"/>
                     <a:stretch>
                       <a:fillRect/>
                     </a:stretch>
@@ -485,7 +725,7 @@
                   <pic:spPr bwMode="auto">
                     <a:xfrm>
                       <a:off x="0" y="0"/>
-                      <a:ext cx="5943600" cy="2311399"/>
+                      <a:ext cx="3810000" cy="2540000"/>
                     </a:xfrm>
                     <a:prstGeom prst="rect">
                       <a:avLst/>
@@ -519,20 +759,20 @@
       <w:r>
         <w:drawing>
           <wp:inline>
-            <wp:extent cx="5943600" cy="2311399"/>
+            <wp:extent cx="3810000" cy="2540000"/>
             <wp:effectExtent b="0" l="0" r="0" t="0"/>
             <wp:docPr descr="Figure 2: GAM predictions for station 21 for model S. The results show predictions across the time series and predictions by day of year. Observed data in are shown with the gray points." title="" id="1" name="Picture"/>
             <a:graphic>
               <a:graphicData uri="http://schemas.openxmlformats.org/drawingml/2006/picture">
                 <pic:pic>
                   <pic:nvPicPr>
-                    <pic:cNvPr descr="figs/prddat21.png" id="0" name="Picture"/>
+                    <pic:cNvPr descr="figs/prddat21.tiff" id="0" name="Picture"/>
                     <pic:cNvPicPr>
                       <a:picLocks noChangeArrowheads="1" noChangeAspect="1"/>
                     </pic:cNvPicPr>
                   </pic:nvPicPr>
                   <pic:blipFill>
-                    <a:blip r:embed="rId29"/>
+                    <a:blip r:embed="rId31"/>
                     <a:stretch>
                       <a:fillRect/>
                     </a:stretch>
@@ -540,7 +780,7 @@
                   <pic:spPr bwMode="auto">
                     <a:xfrm>
                       <a:off x="0" y="0"/>
-                      <a:ext cx="5943600" cy="2311399"/>
+                      <a:ext cx="3810000" cy="2540000"/>
                     </a:xfrm>
                     <a:prstGeom prst="rect">
                       <a:avLst/>
@@ -574,20 +814,20 @@
       <w:r>
         <w:drawing>
           <wp:inline>
-            <wp:extent cx="5943600" cy="2311399"/>
+            <wp:extent cx="3810000" cy="2540000"/>
             <wp:effectExtent b="0" l="0" r="0" t="0"/>
             <wp:docPr descr="Figure 3: GAM predictions for station 22 for model S. The results show predictions across the time series and predictions by day of year. Observed data in are shown with the gray points." title="" id="1" name="Picture"/>
             <a:graphic>
               <a:graphicData uri="http://schemas.openxmlformats.org/drawingml/2006/picture">
                 <pic:pic>
                   <pic:nvPicPr>
-                    <pic:cNvPr descr="figs/prddat22.png" id="0" name="Picture"/>
+                    <pic:cNvPr descr="figs/prddat22.tiff" id="0" name="Picture"/>
                     <pic:cNvPicPr>
                       <a:picLocks noChangeArrowheads="1" noChangeAspect="1"/>
                     </pic:cNvPicPr>
                   </pic:nvPicPr>
                   <pic:blipFill>
-                    <a:blip r:embed="rId30"/>
+                    <a:blip r:embed="rId32"/>
                     <a:stretch>
                       <a:fillRect/>
                     </a:stretch>
@@ -595,7 +835,7 @@
                   <pic:spPr bwMode="auto">
                     <a:xfrm>
                       <a:off x="0" y="0"/>
-                      <a:ext cx="5943600" cy="2311399"/>
+                      <a:ext cx="3810000" cy="2540000"/>
                     </a:xfrm>
                     <a:prstGeom prst="rect">
                       <a:avLst/>
@@ -629,20 +869,20 @@
       <w:r>
         <w:drawing>
           <wp:inline>
-            <wp:extent cx="5943600" cy="2311399"/>
+            <wp:extent cx="3810000" cy="2540000"/>
             <wp:effectExtent b="0" l="0" r="0" t="0"/>
             <wp:docPr descr="Figure 4: GAM predictions for station 24 for model S. The results show predictions across the time series and predictions by day of year. Observed data in are shown with the gray points." title="" id="1" name="Picture"/>
             <a:graphic>
               <a:graphicData uri="http://schemas.openxmlformats.org/drawingml/2006/picture">
                 <pic:pic>
                   <pic:nvPicPr>
-                    <pic:cNvPr descr="figs/prddat24.png" id="0" name="Picture"/>
+                    <pic:cNvPr descr="figs/prddat24.tiff" id="0" name="Picture"/>
                     <pic:cNvPicPr>
                       <a:picLocks noChangeArrowheads="1" noChangeAspect="1"/>
                     </pic:cNvPicPr>
                   </pic:nvPicPr>
                   <pic:blipFill>
-                    <a:blip r:embed="rId31"/>
+                    <a:blip r:embed="rId33"/>
                     <a:stretch>
                       <a:fillRect/>
                     </a:stretch>
@@ -650,7 +890,7 @@
                   <pic:spPr bwMode="auto">
                     <a:xfrm>
                       <a:off x="0" y="0"/>
-                      <a:ext cx="5943600" cy="2311399"/>
+                      <a:ext cx="3810000" cy="2540000"/>
                     </a:xfrm>
                     <a:prstGeom prst="rect">
                       <a:avLst/>
@@ -684,20 +924,20 @@
       <w:r>
         <w:drawing>
           <wp:inline>
-            <wp:extent cx="5943600" cy="2311399"/>
+            <wp:extent cx="3810000" cy="2540000"/>
             <wp:effectExtent b="0" l="0" r="0" t="0"/>
             <wp:docPr descr="Figure 5: GAM predictions for station 27 for model S. The results show predictions across the time series and predictions by day of year. Observed data in are shown with the gray points." title="" id="1" name="Picture"/>
             <a:graphic>
               <a:graphicData uri="http://schemas.openxmlformats.org/drawingml/2006/picture">
                 <pic:pic>
                   <pic:nvPicPr>
-                    <pic:cNvPr descr="figs/prddat27.png" id="0" name="Picture"/>
+                    <pic:cNvPr descr="figs/prddat27.tiff" id="0" name="Picture"/>
                     <pic:cNvPicPr>
                       <a:picLocks noChangeArrowheads="1" noChangeAspect="1"/>
                     </pic:cNvPicPr>
                   </pic:nvPicPr>
                   <pic:blipFill>
-                    <a:blip r:embed="rId32"/>
+                    <a:blip r:embed="rId34"/>
                     <a:stretch>
                       <a:fillRect/>
                     </a:stretch>
@@ -705,7 +945,7 @@
                   <pic:spPr bwMode="auto">
                     <a:xfrm>
                       <a:off x="0" y="0"/>
-                      <a:ext cx="5943600" cy="2311399"/>
+                      <a:ext cx="3810000" cy="2540000"/>
                     </a:xfrm>
                     <a:prstGeom prst="rect">
                       <a:avLst/>
@@ -739,20 +979,20 @@
       <w:r>
         <w:drawing>
           <wp:inline>
-            <wp:extent cx="5943600" cy="2311399"/>
+            <wp:extent cx="3810000" cy="2540000"/>
             <wp:effectExtent b="0" l="0" r="0" t="0"/>
             <wp:docPr descr="Figure 6: GAM predictions for station 30 for model S. The results show predictions across the time series and predictions by day of year. Observed data in are shown with the gray points." title="" id="1" name="Picture"/>
             <a:graphic>
               <a:graphicData uri="http://schemas.openxmlformats.org/drawingml/2006/picture">
                 <pic:pic>
                   <pic:nvPicPr>
-                    <pic:cNvPr descr="figs/prddat30.png" id="0" name="Picture"/>
+                    <pic:cNvPr descr="figs/prddat30.tiff" id="0" name="Picture"/>
                     <pic:cNvPicPr>
                       <a:picLocks noChangeArrowheads="1" noChangeAspect="1"/>
                     </pic:cNvPicPr>
                   </pic:nvPicPr>
                   <pic:blipFill>
-                    <a:blip r:embed="rId33"/>
+                    <a:blip r:embed="rId35"/>
                     <a:stretch>
                       <a:fillRect/>
                     </a:stretch>
@@ -760,7 +1000,7 @@
                   <pic:spPr bwMode="auto">
                     <a:xfrm>
                       <a:off x="0" y="0"/>
-                      <a:ext cx="5943600" cy="2311399"/>
+                      <a:ext cx="3810000" cy="2540000"/>
                     </a:xfrm>
                     <a:prstGeom prst="rect">
                       <a:avLst/>
@@ -794,20 +1034,20 @@
       <w:r>
         <w:drawing>
           <wp:inline>
-            <wp:extent cx="5943600" cy="2311399"/>
+            <wp:extent cx="3810000" cy="2540000"/>
             <wp:effectExtent b="0" l="0" r="0" t="0"/>
             <wp:docPr descr="Figure 7: GAM predictions for station 32 for model S. The results show predictions across the time series and predictions by day of year. Observed data in are shown with the gray points." title="" id="1" name="Picture"/>
             <a:graphic>
               <a:graphicData uri="http://schemas.openxmlformats.org/drawingml/2006/picture">
                 <pic:pic>
                   <pic:nvPicPr>
-                    <pic:cNvPr descr="figs/prddat32.png" id="0" name="Picture"/>
+                    <pic:cNvPr descr="figs/prddat32.tiff" id="0" name="Picture"/>
                     <pic:cNvPicPr>
                       <a:picLocks noChangeArrowheads="1" noChangeAspect="1"/>
                     </pic:cNvPicPr>
                   </pic:nvPicPr>
                   <pic:blipFill>
-                    <a:blip r:embed="rId34"/>
+                    <a:blip r:embed="rId36"/>
                     <a:stretch>
                       <a:fillRect/>
                     </a:stretch>
@@ -815,7 +1055,7 @@
                   <pic:spPr bwMode="auto">
                     <a:xfrm>
                       <a:off x="0" y="0"/>
-                      <a:ext cx="5943600" cy="2311399"/>
+                      <a:ext cx="3810000" cy="2540000"/>
                     </a:xfrm>
                     <a:prstGeom prst="rect">
                       <a:avLst/>
@@ -849,20 +1089,20 @@
       <w:r>
         <w:drawing>
           <wp:inline>
-            <wp:extent cx="5943600" cy="2311399"/>
+            <wp:extent cx="3810000" cy="2540000"/>
             <wp:effectExtent b="0" l="0" r="0" t="0"/>
             <wp:docPr descr="Figure 8: GAM predictions for station 34 for model S. The results show predictions across the time series and predictions by day of year. Observed data in are shown with the gray points." title="" id="1" name="Picture"/>
             <a:graphic>
               <a:graphicData uri="http://schemas.openxmlformats.org/drawingml/2006/picture">
                 <pic:pic>
                   <pic:nvPicPr>
-                    <pic:cNvPr descr="figs/prddat34.png" id="0" name="Picture"/>
+                    <pic:cNvPr descr="figs/prddat34.tiff" id="0" name="Picture"/>
                     <pic:cNvPicPr>
                       <a:picLocks noChangeArrowheads="1" noChangeAspect="1"/>
                     </pic:cNvPicPr>
                   </pic:nvPicPr>
                   <pic:blipFill>
-                    <a:blip r:embed="rId35"/>
+                    <a:blip r:embed="rId37"/>
                     <a:stretch>
                       <a:fillRect/>
                     </a:stretch>
@@ -870,7 +1110,7 @@
                   <pic:spPr bwMode="auto">
                     <a:xfrm>
                       <a:off x="0" y="0"/>
-                      <a:ext cx="5943600" cy="2311399"/>
+                      <a:ext cx="3810000" cy="2540000"/>
                     </a:xfrm>
                     <a:prstGeom prst="rect">
                       <a:avLst/>
@@ -904,20 +1144,20 @@
       <w:r>
         <w:drawing>
           <wp:inline>
-            <wp:extent cx="5943600" cy="2311399"/>
+            <wp:extent cx="3810000" cy="2540000"/>
             <wp:effectExtent b="0" l="0" r="0" t="0"/>
             <wp:docPr descr="Figure 9: GAM predictions for station 36 for model S. The results show predictions across the time series and predictions by day of year. Observed data in are shown with the gray points." title="" id="1" name="Picture"/>
             <a:graphic>
               <a:graphicData uri="http://schemas.openxmlformats.org/drawingml/2006/picture">
                 <pic:pic>
                   <pic:nvPicPr>
-                    <pic:cNvPr descr="figs/prddat36.png" id="0" name="Picture"/>
+                    <pic:cNvPr descr="figs/prddat36.tiff" id="0" name="Picture"/>
                     <pic:cNvPicPr>
                       <a:picLocks noChangeArrowheads="1" noChangeAspect="1"/>
                     </pic:cNvPicPr>
                   </pic:nvPicPr>
                   <pic:blipFill>
-                    <a:blip r:embed="rId36"/>
+                    <a:blip r:embed="rId38"/>
                     <a:stretch>
                       <a:fillRect/>
                     </a:stretch>
@@ -925,7 +1165,7 @@
                   <pic:spPr bwMode="auto">
                     <a:xfrm>
                       <a:off x="0" y="0"/>
-                      <a:ext cx="5943600" cy="2311399"/>
+                      <a:ext cx="3810000" cy="2540000"/>
                     </a:xfrm>
                     <a:prstGeom prst="rect">
                       <a:avLst/>
@@ -952,6 +1192,28 @@
         <w:t xml:space="preserve">Figure 9: GAM predictions for station 36 for model S. The results show predictions across the time series and predictions by day of year. Observed data in are shown with the gray points.</w:t>
       </w:r>
     </w:p>
+    <w:bookmarkStart w:id="41" w:name="refs"/>
+    <w:bookmarkStart w:id="39" w:name="ref-Bradu70"/>
+    <w:p>
+      <w:pPr>
+        <w:pStyle w:val="Bibliography"/>
+      </w:pPr>
+      <w:r>
+        <w:t xml:space="preserve">Bradu, D., and Y. Mundlak. 1970. Estimation in lognormal linear models. Journal of the American Statistical Association 65:198–211.</w:t>
+      </w:r>
+    </w:p>
+    <w:bookmarkEnd w:id="39"/>
+    <w:bookmarkStart w:id="40" w:name="ref-Duan83"/>
+    <w:p>
+      <w:pPr>
+        <w:pStyle w:val="Bibliography"/>
+      </w:pPr>
+      <w:r>
+        <w:t xml:space="preserve">Duan, N. 1983. Smearing estimate: A nonparametric retransformation method. Journal of the American Statistical Association 78:605–610.</w:t>
+      </w:r>
+    </w:p>
+    <w:bookmarkEnd w:id="40"/>
+    <w:bookmarkEnd w:id="41"/>
     <w:sectPr>
       <w:footerReference w:type="default" r:id="rId9"/>
       <w:pgSz w:w="12240" w:h="15840"/>

</xml_diff>

<commit_message>
figs as tiff for submission, png in draft
</commit_message>
<xml_diff>
--- a/supplement.docx
+++ b/supplement.docx
@@ -322,7 +322,7 @@
         <w:pStyle w:val="FirstParagraph"/>
       </w:pPr>
       <w:r>
-        <w:t xml:space="preserve">Last build 2021-04-09 12:03:17</w:t>
+        <w:t xml:space="preserve">Last build 2021-04-09 12:56:22</w:t>
       </w:r>
     </w:p>
     <w:p>
@@ -704,14 +704,14 @@
       <w:r>
         <w:drawing>
           <wp:inline>
-            <wp:extent cx="3810000" cy="2540000"/>
+            <wp:extent cx="5943600" cy="2311399"/>
             <wp:effectExtent b="0" l="0" r="0" t="0"/>
             <wp:docPr descr="Figure 1: GAM predictions for station 18 for model S. The results show predictions across the time series and predictions by day of year. Observed data in are shown with the gray points." title="" id="1" name="Picture"/>
             <a:graphic>
               <a:graphicData uri="http://schemas.openxmlformats.org/drawingml/2006/picture">
                 <pic:pic>
                   <pic:nvPicPr>
-                    <pic:cNvPr descr="figs/prddat18.tiff" id="0" name="Picture"/>
+                    <pic:cNvPr descr="figs/prddat18.png" id="0" name="Picture"/>
                     <pic:cNvPicPr>
                       <a:picLocks noChangeArrowheads="1" noChangeAspect="1"/>
                     </pic:cNvPicPr>
@@ -725,7 +725,7 @@
                   <pic:spPr bwMode="auto">
                     <a:xfrm>
                       <a:off x="0" y="0"/>
-                      <a:ext cx="3810000" cy="2540000"/>
+                      <a:ext cx="5943600" cy="2311399"/>
                     </a:xfrm>
                     <a:prstGeom prst="rect">
                       <a:avLst/>
@@ -759,14 +759,14 @@
       <w:r>
         <w:drawing>
           <wp:inline>
-            <wp:extent cx="3810000" cy="2540000"/>
+            <wp:extent cx="5943600" cy="2311399"/>
             <wp:effectExtent b="0" l="0" r="0" t="0"/>
             <wp:docPr descr="Figure 2: GAM predictions for station 21 for model S. The results show predictions across the time series and predictions by day of year. Observed data in are shown with the gray points." title="" id="1" name="Picture"/>
             <a:graphic>
               <a:graphicData uri="http://schemas.openxmlformats.org/drawingml/2006/picture">
                 <pic:pic>
                   <pic:nvPicPr>
-                    <pic:cNvPr descr="figs/prddat21.tiff" id="0" name="Picture"/>
+                    <pic:cNvPr descr="figs/prddat21.png" id="0" name="Picture"/>
                     <pic:cNvPicPr>
                       <a:picLocks noChangeArrowheads="1" noChangeAspect="1"/>
                     </pic:cNvPicPr>
@@ -780,7 +780,7 @@
                   <pic:spPr bwMode="auto">
                     <a:xfrm>
                       <a:off x="0" y="0"/>
-                      <a:ext cx="3810000" cy="2540000"/>
+                      <a:ext cx="5943600" cy="2311399"/>
                     </a:xfrm>
                     <a:prstGeom prst="rect">
                       <a:avLst/>
@@ -814,14 +814,14 @@
       <w:r>
         <w:drawing>
           <wp:inline>
-            <wp:extent cx="3810000" cy="2540000"/>
+            <wp:extent cx="5943600" cy="2311399"/>
             <wp:effectExtent b="0" l="0" r="0" t="0"/>
             <wp:docPr descr="Figure 3: GAM predictions for station 22 for model S. The results show predictions across the time series and predictions by day of year. Observed data in are shown with the gray points." title="" id="1" name="Picture"/>
             <a:graphic>
               <a:graphicData uri="http://schemas.openxmlformats.org/drawingml/2006/picture">
                 <pic:pic>
                   <pic:nvPicPr>
-                    <pic:cNvPr descr="figs/prddat22.tiff" id="0" name="Picture"/>
+                    <pic:cNvPr descr="figs/prddat22.png" id="0" name="Picture"/>
                     <pic:cNvPicPr>
                       <a:picLocks noChangeArrowheads="1" noChangeAspect="1"/>
                     </pic:cNvPicPr>
@@ -835,7 +835,7 @@
                   <pic:spPr bwMode="auto">
                     <a:xfrm>
                       <a:off x="0" y="0"/>
-                      <a:ext cx="3810000" cy="2540000"/>
+                      <a:ext cx="5943600" cy="2311399"/>
                     </a:xfrm>
                     <a:prstGeom prst="rect">
                       <a:avLst/>
@@ -869,14 +869,14 @@
       <w:r>
         <w:drawing>
           <wp:inline>
-            <wp:extent cx="3810000" cy="2540000"/>
+            <wp:extent cx="5943600" cy="2311399"/>
             <wp:effectExtent b="0" l="0" r="0" t="0"/>
             <wp:docPr descr="Figure 4: GAM predictions for station 24 for model S. The results show predictions across the time series and predictions by day of year. Observed data in are shown with the gray points." title="" id="1" name="Picture"/>
             <a:graphic>
               <a:graphicData uri="http://schemas.openxmlformats.org/drawingml/2006/picture">
                 <pic:pic>
                   <pic:nvPicPr>
-                    <pic:cNvPr descr="figs/prddat24.tiff" id="0" name="Picture"/>
+                    <pic:cNvPr descr="figs/prddat24.png" id="0" name="Picture"/>
                     <pic:cNvPicPr>
                       <a:picLocks noChangeArrowheads="1" noChangeAspect="1"/>
                     </pic:cNvPicPr>
@@ -890,7 +890,7 @@
                   <pic:spPr bwMode="auto">
                     <a:xfrm>
                       <a:off x="0" y="0"/>
-                      <a:ext cx="3810000" cy="2540000"/>
+                      <a:ext cx="5943600" cy="2311399"/>
                     </a:xfrm>
                     <a:prstGeom prst="rect">
                       <a:avLst/>
@@ -924,14 +924,14 @@
       <w:r>
         <w:drawing>
           <wp:inline>
-            <wp:extent cx="3810000" cy="2540000"/>
+            <wp:extent cx="5943600" cy="2311399"/>
             <wp:effectExtent b="0" l="0" r="0" t="0"/>
             <wp:docPr descr="Figure 5: GAM predictions for station 27 for model S. The results show predictions across the time series and predictions by day of year. Observed data in are shown with the gray points." title="" id="1" name="Picture"/>
             <a:graphic>
               <a:graphicData uri="http://schemas.openxmlformats.org/drawingml/2006/picture">
                 <pic:pic>
                   <pic:nvPicPr>
-                    <pic:cNvPr descr="figs/prddat27.tiff" id="0" name="Picture"/>
+                    <pic:cNvPr descr="figs/prddat27.png" id="0" name="Picture"/>
                     <pic:cNvPicPr>
                       <a:picLocks noChangeArrowheads="1" noChangeAspect="1"/>
                     </pic:cNvPicPr>
@@ -945,7 +945,7 @@
                   <pic:spPr bwMode="auto">
                     <a:xfrm>
                       <a:off x="0" y="0"/>
-                      <a:ext cx="3810000" cy="2540000"/>
+                      <a:ext cx="5943600" cy="2311399"/>
                     </a:xfrm>
                     <a:prstGeom prst="rect">
                       <a:avLst/>
@@ -979,14 +979,14 @@
       <w:r>
         <w:drawing>
           <wp:inline>
-            <wp:extent cx="3810000" cy="2540000"/>
+            <wp:extent cx="5943600" cy="2311399"/>
             <wp:effectExtent b="0" l="0" r="0" t="0"/>
             <wp:docPr descr="Figure 6: GAM predictions for station 30 for model S. The results show predictions across the time series and predictions by day of year. Observed data in are shown with the gray points." title="" id="1" name="Picture"/>
             <a:graphic>
               <a:graphicData uri="http://schemas.openxmlformats.org/drawingml/2006/picture">
                 <pic:pic>
                   <pic:nvPicPr>
-                    <pic:cNvPr descr="figs/prddat30.tiff" id="0" name="Picture"/>
+                    <pic:cNvPr descr="figs/prddat30.png" id="0" name="Picture"/>
                     <pic:cNvPicPr>
                       <a:picLocks noChangeArrowheads="1" noChangeAspect="1"/>
                     </pic:cNvPicPr>
@@ -1000,7 +1000,7 @@
                   <pic:spPr bwMode="auto">
                     <a:xfrm>
                       <a:off x="0" y="0"/>
-                      <a:ext cx="3810000" cy="2540000"/>
+                      <a:ext cx="5943600" cy="2311399"/>
                     </a:xfrm>
                     <a:prstGeom prst="rect">
                       <a:avLst/>
@@ -1034,14 +1034,14 @@
       <w:r>
         <w:drawing>
           <wp:inline>
-            <wp:extent cx="3810000" cy="2540000"/>
+            <wp:extent cx="5943600" cy="2311399"/>
             <wp:effectExtent b="0" l="0" r="0" t="0"/>
             <wp:docPr descr="Figure 7: GAM predictions for station 32 for model S. The results show predictions across the time series and predictions by day of year. Observed data in are shown with the gray points." title="" id="1" name="Picture"/>
             <a:graphic>
               <a:graphicData uri="http://schemas.openxmlformats.org/drawingml/2006/picture">
                 <pic:pic>
                   <pic:nvPicPr>
-                    <pic:cNvPr descr="figs/prddat32.tiff" id="0" name="Picture"/>
+                    <pic:cNvPr descr="figs/prddat32.png" id="0" name="Picture"/>
                     <pic:cNvPicPr>
                       <a:picLocks noChangeArrowheads="1" noChangeAspect="1"/>
                     </pic:cNvPicPr>
@@ -1055,7 +1055,7 @@
                   <pic:spPr bwMode="auto">
                     <a:xfrm>
                       <a:off x="0" y="0"/>
-                      <a:ext cx="3810000" cy="2540000"/>
+                      <a:ext cx="5943600" cy="2311399"/>
                     </a:xfrm>
                     <a:prstGeom prst="rect">
                       <a:avLst/>
@@ -1089,14 +1089,14 @@
       <w:r>
         <w:drawing>
           <wp:inline>
-            <wp:extent cx="3810000" cy="2540000"/>
+            <wp:extent cx="5943600" cy="2311399"/>
             <wp:effectExtent b="0" l="0" r="0" t="0"/>
             <wp:docPr descr="Figure 8: GAM predictions for station 34 for model S. The results show predictions across the time series and predictions by day of year. Observed data in are shown with the gray points." title="" id="1" name="Picture"/>
             <a:graphic>
               <a:graphicData uri="http://schemas.openxmlformats.org/drawingml/2006/picture">
                 <pic:pic>
                   <pic:nvPicPr>
-                    <pic:cNvPr descr="figs/prddat34.tiff" id="0" name="Picture"/>
+                    <pic:cNvPr descr="figs/prddat34.png" id="0" name="Picture"/>
                     <pic:cNvPicPr>
                       <a:picLocks noChangeArrowheads="1" noChangeAspect="1"/>
                     </pic:cNvPicPr>
@@ -1110,7 +1110,7 @@
                   <pic:spPr bwMode="auto">
                     <a:xfrm>
                       <a:off x="0" y="0"/>
-                      <a:ext cx="3810000" cy="2540000"/>
+                      <a:ext cx="5943600" cy="2311399"/>
                     </a:xfrm>
                     <a:prstGeom prst="rect">
                       <a:avLst/>
@@ -1144,14 +1144,14 @@
       <w:r>
         <w:drawing>
           <wp:inline>
-            <wp:extent cx="3810000" cy="2540000"/>
+            <wp:extent cx="5943600" cy="2311399"/>
             <wp:effectExtent b="0" l="0" r="0" t="0"/>
             <wp:docPr descr="Figure 9: GAM predictions for station 36 for model S. The results show predictions across the time series and predictions by day of year. Observed data in are shown with the gray points." title="" id="1" name="Picture"/>
             <a:graphic>
               <a:graphicData uri="http://schemas.openxmlformats.org/drawingml/2006/picture">
                 <pic:pic>
                   <pic:nvPicPr>
-                    <pic:cNvPr descr="figs/prddat36.tiff" id="0" name="Picture"/>
+                    <pic:cNvPr descr="figs/prddat36.png" id="0" name="Picture"/>
                     <pic:cNvPicPr>
                       <a:picLocks noChangeArrowheads="1" noChangeAspect="1"/>
                     </pic:cNvPicPr>
@@ -1165,7 +1165,7 @@
                   <pic:spPr bwMode="auto">
                     <a:xfrm>
                       <a:off x="0" y="0"/>
-                      <a:ext cx="3810000" cy="2540000"/>
+                      <a:ext cx="5943600" cy="2311399"/>
                     </a:xfrm>
                     <a:prstGeom prst="rect">
                       <a:avLst/>

</xml_diff>

<commit_message>
5 and 10 year trend comparisons added to supplement
</commit_message>
<xml_diff>
--- a/supplement.docx
+++ b/supplement.docx
@@ -322,14 +322,14 @@
         <w:pStyle w:val="FirstParagraph"/>
       </w:pPr>
       <w:r>
-        <w:t xml:space="preserve">Last build 2021-04-09 19:35:01</w:t>
+        <w:t xml:space="preserve">Last build 2021-05-05 18:04:13</w:t>
       </w:r>
     </w:p>
+    <w:bookmarkStart w:id="27" w:name="comments-on-the-select-argument-in-mgcv"/>
     <w:p>
       <w:pPr>
         <w:pStyle w:val="Heading1"/>
       </w:pPr>
-      <w:bookmarkStart w:id="27" w:name="comments-on-the-select-argument-in-mgcv"/>
       <w:r>
         <w:t xml:space="preserve">Comments on the</w:t>
       </w:r>
@@ -348,7 +348,6 @@
       <w:r>
         <w:t xml:space="preserve">argument in `mgcv</w:t>
       </w:r>
-      <w:bookmarkEnd w:id="27"/>
     </w:p>
     <w:p>
       <w:pPr>
@@ -445,15 +444,15 @@
         <w:t xml:space="preserve">both as a separate term and as part of the spline, with the latter subject to penalization.</w:t>
       </w:r>
     </w:p>
+    <w:bookmarkEnd w:id="27"/>
+    <w:bookmarkStart w:id="28" w:name="back-transformation-of-model-results"/>
     <w:p>
       <w:pPr>
         <w:pStyle w:val="Heading1"/>
       </w:pPr>
-      <w:bookmarkStart w:id="28" w:name="back-transformation-of-model-results"/>
       <w:r>
         <w:t xml:space="preserve">Back-transformation of model results</w:t>
       </w:r>
-      <w:bookmarkEnd w:id="28"/>
     </w:p>
     <w:p>
       <w:pPr>
@@ -483,21 +482,18 @@
         <w:t xml:space="preserve"> </w:t>
       </w:r>
       <w:r>
-        <w:t xml:space="preserve">(Bradu and Mundlak</w:t>
-      </w:r>
-      <w:r>
-        <w:t xml:space="preserve"> </w:t>
+        <w:t xml:space="preserve">(</w:t>
       </w:r>
       <w:hyperlink w:anchor="ref-Bradu70">
         <w:r>
           <w:rPr>
             <w:rStyle w:val="Hyperlink"/>
           </w:rPr>
-          <w:t xml:space="preserve">1970</w:t>
+          <w:t xml:space="preserve">Bradu and Mundlak 1970</w:t>
         </w:r>
       </w:hyperlink>
       <w:r>
-        <w:t xml:space="preserve">, Duan</w:t>
+        <w:t xml:space="preserve">,</w:t>
       </w:r>
       <w:r>
         <w:t xml:space="preserve"> </w:t>
@@ -507,7 +503,7 @@
           <w:rPr>
             <w:rStyle w:val="Hyperlink"/>
           </w:rPr>
-          <w:t xml:space="preserve">1983</w:t>
+          <w:t xml:space="preserve">Duan 1983</w:t>
         </w:r>
       </w:hyperlink>
       <w:r>
@@ -530,15 +526,24 @@
             <m:t>E</m:t>
           </m:r>
           <m:r>
+            <m:rPr>
+              <m:sty m:val="p"/>
+            </m:rPr>
             <m:t>[</m:t>
           </m:r>
           <m:r>
             <m:t>y</m:t>
           </m:r>
           <m:r>
+            <m:rPr>
+              <m:sty m:val="p"/>
+            </m:rPr>
             <m:t>]</m:t>
           </m:r>
           <m:r>
+            <m:rPr>
+              <m:sty m:val="p"/>
+            </m:rPr>
             <m:t>=</m:t>
           </m:r>
           <m:sSup>
@@ -552,6 +557,9 @@
                 <m:t>μ</m:t>
               </m:r>
               <m:r>
+                <m:rPr>
+                  <m:sty m:val="p"/>
+                </m:rPr>
                 <m:t>+</m:t>
               </m:r>
               <m:f>
@@ -567,12 +575,18 @@
                     <m:t>log</m:t>
                   </m:r>
                   <m:r>
+                    <m:rPr>
+                      <m:sty m:val="p"/>
+                    </m:rPr>
                     <m:t>(</m:t>
                   </m:r>
                   <m:r>
                     <m:t>10</m:t>
                   </m:r>
                   <m:r>
+                    <m:rPr>
+                      <m:sty m:val="p"/>
+                    </m:rPr>
                     <m:t>)</m:t>
                   </m:r>
                   <m:sSup>
@@ -600,12 +614,18 @@
             <m:t>  </m:t>
           </m:r>
           <m:r>
+            <m:rPr>
+              <m:sty m:val="p"/>
+            </m:rPr>
             <m:t>(</m:t>
           </m:r>
           <m:r>
             <m:t>1</m:t>
           </m:r>
           <m:r>
+            <m:rPr>
+              <m:sty m:val="p"/>
+            </m:rPr>
             <m:t>)</m:t>
           </m:r>
         </m:oMath>
@@ -687,15 +707,15 @@
         <w:t xml:space="preserve">from the model. The dispersion is the residual variance estimated from the GAM fit.</w:t>
       </w:r>
     </w:p>
+    <w:bookmarkEnd w:id="28"/>
+    <w:bookmarkStart w:id="40" w:name="figures"/>
     <w:p>
       <w:pPr>
         <w:pStyle w:val="Heading1"/>
       </w:pPr>
-      <w:bookmarkStart w:id="29" w:name="figures"/>
       <w:r>
         <w:t xml:space="preserve">Figures</w:t>
       </w:r>
-      <w:bookmarkEnd w:id="29"/>
     </w:p>
     <w:p>
       <w:pPr>
@@ -712,6 +732,61 @@
                 <pic:pic>
                   <pic:nvPicPr>
                     <pic:cNvPr descr="figs/prddat18.png" id="0" name="Picture"/>
+                    <pic:cNvPicPr>
+                      <a:picLocks noChangeArrowheads="1" noChangeAspect="1"/>
+                    </pic:cNvPicPr>
+                  </pic:nvPicPr>
+                  <pic:blipFill>
+                    <a:blip r:embed="rId29"/>
+                    <a:stretch>
+                      <a:fillRect/>
+                    </a:stretch>
+                  </pic:blipFill>
+                  <pic:spPr bwMode="auto">
+                    <a:xfrm>
+                      <a:off x="0" y="0"/>
+                      <a:ext cx="5943600" cy="2311399"/>
+                    </a:xfrm>
+                    <a:prstGeom prst="rect">
+                      <a:avLst/>
+                    </a:prstGeom>
+                    <a:noFill/>
+                    <a:ln w="9525">
+                      <a:noFill/>
+                      <a:headEnd/>
+                      <a:tailEnd/>
+                    </a:ln>
+                  </pic:spPr>
+                </pic:pic>
+              </a:graphicData>
+            </a:graphic>
+          </wp:inline>
+        </w:drawing>
+      </w:r>
+    </w:p>
+    <w:p>
+      <w:pPr>
+        <w:pStyle w:val="ImageCaption"/>
+      </w:pPr>
+      <w:r>
+        <w:t xml:space="preserve">Figure 1: GAM predictions for station 18 for model S. The results show predictions across the time series and predictions by day of year. Observed data in are shown with the gray points.</w:t>
+      </w:r>
+    </w:p>
+    <w:p>
+      <w:pPr>
+        <w:pStyle w:val="CaptionedFigure"/>
+      </w:pPr>
+      <w:r>
+        <w:drawing>
+          <wp:inline>
+            <wp:extent cx="5943600" cy="2311399"/>
+            <wp:effectExtent b="0" l="0" r="0" t="0"/>
+            <wp:docPr descr="Figure 2: GAM predictions for station 21 for model S. The results show predictions across the time series and predictions by day of year. Observed data in are shown with the gray points." title="" id="1" name="Picture"/>
+            <a:graphic>
+              <a:graphicData uri="http://schemas.openxmlformats.org/drawingml/2006/picture">
+                <pic:pic>
+                  <pic:nvPicPr>
+                    <pic:cNvPr descr="figs/prddat21.png" id="0" name="Picture"/>
                     <pic:cNvPicPr>
                       <a:picLocks noChangeArrowheads="1" noChangeAspect="1"/>
                     </pic:cNvPicPr>
@@ -749,7 +824,7 @@
         <w:pStyle w:val="ImageCaption"/>
       </w:pPr>
       <w:r>
-        <w:t xml:space="preserve">Figure 1: GAM predictions for station 18 for model S. The results show predictions across the time series and predictions by day of year. Observed data in are shown with the gray points.</w:t>
+        <w:t xml:space="preserve">Figure 2: GAM predictions for station 21 for model S. The results show predictions across the time series and predictions by day of year. Observed data in are shown with the gray points.</w:t>
       </w:r>
     </w:p>
     <w:p>
@@ -761,12 +836,12 @@
           <wp:inline>
             <wp:extent cx="5943600" cy="2311399"/>
             <wp:effectExtent b="0" l="0" r="0" t="0"/>
-            <wp:docPr descr="Figure 2: GAM predictions for station 21 for model S. The results show predictions across the time series and predictions by day of year. Observed data in are shown with the gray points." title="" id="1" name="Picture"/>
+            <wp:docPr descr="Figure 3: GAM predictions for station 22 for model S. The results show predictions across the time series and predictions by day of year. Observed data in are shown with the gray points." title="" id="1" name="Picture"/>
             <a:graphic>
               <a:graphicData uri="http://schemas.openxmlformats.org/drawingml/2006/picture">
                 <pic:pic>
                   <pic:nvPicPr>
-                    <pic:cNvPr descr="figs/prddat21.png" id="0" name="Picture"/>
+                    <pic:cNvPr descr="figs/prddat22.png" id="0" name="Picture"/>
                     <pic:cNvPicPr>
                       <a:picLocks noChangeArrowheads="1" noChangeAspect="1"/>
                     </pic:cNvPicPr>
@@ -804,7 +879,7 @@
         <w:pStyle w:val="ImageCaption"/>
       </w:pPr>
       <w:r>
-        <w:t xml:space="preserve">Figure 2: GAM predictions for station 21 for model S. The results show predictions across the time series and predictions by day of year. Observed data in are shown with the gray points.</w:t>
+        <w:t xml:space="preserve">Figure 3: GAM predictions for station 22 for model S. The results show predictions across the time series and predictions by day of year. Observed data in are shown with the gray points.</w:t>
       </w:r>
     </w:p>
     <w:p>
@@ -816,12 +891,12 @@
           <wp:inline>
             <wp:extent cx="5943600" cy="2311399"/>
             <wp:effectExtent b="0" l="0" r="0" t="0"/>
-            <wp:docPr descr="Figure 3: GAM predictions for station 22 for model S. The results show predictions across the time series and predictions by day of year. Observed data in are shown with the gray points." title="" id="1" name="Picture"/>
+            <wp:docPr descr="Figure 4: GAM predictions for station 24 for model S. The results show predictions across the time series and predictions by day of year. Observed data in are shown with the gray points." title="" id="1" name="Picture"/>
             <a:graphic>
               <a:graphicData uri="http://schemas.openxmlformats.org/drawingml/2006/picture">
                 <pic:pic>
                   <pic:nvPicPr>
-                    <pic:cNvPr descr="figs/prddat22.png" id="0" name="Picture"/>
+                    <pic:cNvPr descr="figs/prddat24.png" id="0" name="Picture"/>
                     <pic:cNvPicPr>
                       <a:picLocks noChangeArrowheads="1" noChangeAspect="1"/>
                     </pic:cNvPicPr>
@@ -859,7 +934,7 @@
         <w:pStyle w:val="ImageCaption"/>
       </w:pPr>
       <w:r>
-        <w:t xml:space="preserve">Figure 3: GAM predictions for station 22 for model S. The results show predictions across the time series and predictions by day of year. Observed data in are shown with the gray points.</w:t>
+        <w:t xml:space="preserve">Figure 4: GAM predictions for station 24 for model S. The results show predictions across the time series and predictions by day of year. Observed data in are shown with the gray points.</w:t>
       </w:r>
     </w:p>
     <w:p>
@@ -871,12 +946,12 @@
           <wp:inline>
             <wp:extent cx="5943600" cy="2311399"/>
             <wp:effectExtent b="0" l="0" r="0" t="0"/>
-            <wp:docPr descr="Figure 4: GAM predictions for station 24 for model S. The results show predictions across the time series and predictions by day of year. Observed data in are shown with the gray points." title="" id="1" name="Picture"/>
+            <wp:docPr descr="Figure 5: GAM predictions for station 27 for model S. The results show predictions across the time series and predictions by day of year. Observed data in are shown with the gray points." title="" id="1" name="Picture"/>
             <a:graphic>
               <a:graphicData uri="http://schemas.openxmlformats.org/drawingml/2006/picture">
                 <pic:pic>
                   <pic:nvPicPr>
-                    <pic:cNvPr descr="figs/prddat24.png" id="0" name="Picture"/>
+                    <pic:cNvPr descr="figs/prddat27.png" id="0" name="Picture"/>
                     <pic:cNvPicPr>
                       <a:picLocks noChangeArrowheads="1" noChangeAspect="1"/>
                     </pic:cNvPicPr>
@@ -914,7 +989,7 @@
         <w:pStyle w:val="ImageCaption"/>
       </w:pPr>
       <w:r>
-        <w:t xml:space="preserve">Figure 4: GAM predictions for station 24 for model S. The results show predictions across the time series and predictions by day of year. Observed data in are shown with the gray points.</w:t>
+        <w:t xml:space="preserve">Figure 5: GAM predictions for station 27 for model S. The results show predictions across the time series and predictions by day of year. Observed data in are shown with the gray points.</w:t>
       </w:r>
     </w:p>
     <w:p>
@@ -926,12 +1001,12 @@
           <wp:inline>
             <wp:extent cx="5943600" cy="2311399"/>
             <wp:effectExtent b="0" l="0" r="0" t="0"/>
-            <wp:docPr descr="Figure 5: GAM predictions for station 27 for model S. The results show predictions across the time series and predictions by day of year. Observed data in are shown with the gray points." title="" id="1" name="Picture"/>
+            <wp:docPr descr="Figure 6: GAM predictions for station 30 for model S. The results show predictions across the time series and predictions by day of year. Observed data in are shown with the gray points." title="" id="1" name="Picture"/>
             <a:graphic>
               <a:graphicData uri="http://schemas.openxmlformats.org/drawingml/2006/picture">
                 <pic:pic>
                   <pic:nvPicPr>
-                    <pic:cNvPr descr="figs/prddat27.png" id="0" name="Picture"/>
+                    <pic:cNvPr descr="figs/prddat30.png" id="0" name="Picture"/>
                     <pic:cNvPicPr>
                       <a:picLocks noChangeArrowheads="1" noChangeAspect="1"/>
                     </pic:cNvPicPr>
@@ -969,7 +1044,7 @@
         <w:pStyle w:val="ImageCaption"/>
       </w:pPr>
       <w:r>
-        <w:t xml:space="preserve">Figure 5: GAM predictions for station 27 for model S. The results show predictions across the time series and predictions by day of year. Observed data in are shown with the gray points.</w:t>
+        <w:t xml:space="preserve">Figure 6: GAM predictions for station 30 for model S. The results show predictions across the time series and predictions by day of year. Observed data in are shown with the gray points.</w:t>
       </w:r>
     </w:p>
     <w:p>
@@ -981,12 +1056,12 @@
           <wp:inline>
             <wp:extent cx="5943600" cy="2311399"/>
             <wp:effectExtent b="0" l="0" r="0" t="0"/>
-            <wp:docPr descr="Figure 6: GAM predictions for station 30 for model S. The results show predictions across the time series and predictions by day of year. Observed data in are shown with the gray points." title="" id="1" name="Picture"/>
+            <wp:docPr descr="Figure 7: GAM predictions for station 32 for model S. The results show predictions across the time series and predictions by day of year. Observed data in are shown with the gray points." title="" id="1" name="Picture"/>
             <a:graphic>
               <a:graphicData uri="http://schemas.openxmlformats.org/drawingml/2006/picture">
                 <pic:pic>
                   <pic:nvPicPr>
-                    <pic:cNvPr descr="figs/prddat30.png" id="0" name="Picture"/>
+                    <pic:cNvPr descr="figs/prddat32.png" id="0" name="Picture"/>
                     <pic:cNvPicPr>
                       <a:picLocks noChangeArrowheads="1" noChangeAspect="1"/>
                     </pic:cNvPicPr>
@@ -1024,7 +1099,7 @@
         <w:pStyle w:val="ImageCaption"/>
       </w:pPr>
       <w:r>
-        <w:t xml:space="preserve">Figure 6: GAM predictions for station 30 for model S. The results show predictions across the time series and predictions by day of year. Observed data in are shown with the gray points.</w:t>
+        <w:t xml:space="preserve">Figure 7: GAM predictions for station 32 for model S. The results show predictions across the time series and predictions by day of year. Observed data in are shown with the gray points.</w:t>
       </w:r>
     </w:p>
     <w:p>
@@ -1036,12 +1111,12 @@
           <wp:inline>
             <wp:extent cx="5943600" cy="2311399"/>
             <wp:effectExtent b="0" l="0" r="0" t="0"/>
-            <wp:docPr descr="Figure 7: GAM predictions for station 32 for model S. The results show predictions across the time series and predictions by day of year. Observed data in are shown with the gray points." title="" id="1" name="Picture"/>
+            <wp:docPr descr="Figure 8: GAM predictions for station 34 for model S. The results show predictions across the time series and predictions by day of year. Observed data in are shown with the gray points." title="" id="1" name="Picture"/>
             <a:graphic>
               <a:graphicData uri="http://schemas.openxmlformats.org/drawingml/2006/picture">
                 <pic:pic>
                   <pic:nvPicPr>
-                    <pic:cNvPr descr="figs/prddat32.png" id="0" name="Picture"/>
+                    <pic:cNvPr descr="figs/prddat34.png" id="0" name="Picture"/>
                     <pic:cNvPicPr>
                       <a:picLocks noChangeArrowheads="1" noChangeAspect="1"/>
                     </pic:cNvPicPr>
@@ -1079,7 +1154,7 @@
         <w:pStyle w:val="ImageCaption"/>
       </w:pPr>
       <w:r>
-        <w:t xml:space="preserve">Figure 7: GAM predictions for station 32 for model S. The results show predictions across the time series and predictions by day of year. Observed data in are shown with the gray points.</w:t>
+        <w:t xml:space="preserve">Figure 8: GAM predictions for station 34 for model S. The results show predictions across the time series and predictions by day of year. Observed data in are shown with the gray points.</w:t>
       </w:r>
     </w:p>
     <w:p>
@@ -1091,12 +1166,12 @@
           <wp:inline>
             <wp:extent cx="5943600" cy="2311399"/>
             <wp:effectExtent b="0" l="0" r="0" t="0"/>
-            <wp:docPr descr="Figure 8: GAM predictions for station 34 for model S. The results show predictions across the time series and predictions by day of year. Observed data in are shown with the gray points." title="" id="1" name="Picture"/>
+            <wp:docPr descr="Figure 9: GAM predictions for station 36 for model S. The results show predictions across the time series and predictions by day of year. Observed data in are shown with the gray points." title="" id="1" name="Picture"/>
             <a:graphic>
               <a:graphicData uri="http://schemas.openxmlformats.org/drawingml/2006/picture">
                 <pic:pic>
                   <pic:nvPicPr>
-                    <pic:cNvPr descr="figs/prddat34.png" id="0" name="Picture"/>
+                    <pic:cNvPr descr="figs/prddat36.png" id="0" name="Picture"/>
                     <pic:cNvPicPr>
                       <a:picLocks noChangeArrowheads="1" noChangeAspect="1"/>
                     </pic:cNvPicPr>
@@ -1134,7 +1209,7 @@
         <w:pStyle w:val="ImageCaption"/>
       </w:pPr>
       <w:r>
-        <w:t xml:space="preserve">Figure 8: GAM predictions for station 34 for model S. The results show predictions across the time series and predictions by day of year. Observed data in are shown with the gray points.</w:t>
+        <w:t xml:space="preserve">Figure 9: GAM predictions for station 36 for model S. The results show predictions across the time series and predictions by day of year. Observed data in are shown with the gray points.</w:t>
       </w:r>
     </w:p>
     <w:p>
@@ -1144,14 +1219,14 @@
       <w:r>
         <w:drawing>
           <wp:inline>
-            <wp:extent cx="5943600" cy="2311399"/>
+            <wp:extent cx="5943600" cy="4754880"/>
             <wp:effectExtent b="0" l="0" r="0" t="0"/>
-            <wp:docPr descr="Figure 9: GAM predictions for station 36 for model S. The results show predictions across the time series and predictions by day of year. Observed data in are shown with the gray points." title="" id="1" name="Picture"/>
+            <wp:docPr descr="Figure 10: Trend estimate comparisons for three models applied to seasonal averages of chl-a in 5 year periods at each station. The “OLS raw” trend model is based on an ordinary least squares (OLS) regression fit to the seasonal averages of chl-a from the raw data, the “OLS GAM” trend model is based on an OLS regression fit to the seasonal averages of chl-a from the GAM model (without error propagation), and the “Meta-analysis GAM” trend model is based on a meta-analysis regression fit to the seasonal averages of chl-a from the GAM model. Values for each model are the log_{10}-slope estimates (+/- 95% confidence interval) as annual change per year within each season, with line style denoting trend significance." title="" id="1" name="Picture"/>
             <a:graphic>
               <a:graphicData uri="http://schemas.openxmlformats.org/drawingml/2006/picture">
                 <pic:pic>
                   <pic:nvPicPr>
-                    <pic:cNvPr descr="figs/prddat36.png" id="0" name="Picture"/>
+                    <pic:cNvPr descr="figs/trndcmp05.png" id="0" name="Picture"/>
                     <pic:cNvPicPr>
                       <a:picLocks noChangeArrowheads="1" noChangeAspect="1"/>
                     </pic:cNvPicPr>
@@ -1165,7 +1240,7 @@
                   <pic:spPr bwMode="auto">
                     <a:xfrm>
                       <a:off x="0" y="0"/>
-                      <a:ext cx="5943600" cy="2311399"/>
+                      <a:ext cx="5943600" cy="4754880"/>
                     </a:xfrm>
                     <a:prstGeom prst="rect">
                       <a:avLst/>
@@ -1189,31 +1264,239 @@
         <w:pStyle w:val="ImageCaption"/>
       </w:pPr>
       <w:r>
-        <w:t xml:space="preserve">Figure 9: GAM predictions for station 36 for model S. The results show predictions across the time series and predictions by day of year. Observed data in are shown with the gray points.</w:t>
+        <w:t xml:space="preserve">Figure 10: Trend estimate comparisons for three models applied to seasonal averages of chl-a in 5 year periods at each station. The</w:t>
+      </w:r>
+      <w:r>
+        <w:t xml:space="preserve"> </w:t>
+      </w:r>
+      <w:r>
+        <w:t xml:space="preserve">“</w:t>
+      </w:r>
+      <w:r>
+        <w:t xml:space="preserve">OLS raw</w:t>
+      </w:r>
+      <w:r>
+        <w:t xml:space="preserve">”</w:t>
+      </w:r>
+      <w:r>
+        <w:t xml:space="preserve"> </w:t>
+      </w:r>
+      <w:r>
+        <w:t xml:space="preserve">trend model is based on an ordinary least squares (OLS) regression fit to the seasonal averages of chl-a from the raw data, the</w:t>
+      </w:r>
+      <w:r>
+        <w:t xml:space="preserve"> </w:t>
+      </w:r>
+      <w:r>
+        <w:t xml:space="preserve">“</w:t>
+      </w:r>
+      <w:r>
+        <w:t xml:space="preserve">OLS GAM</w:t>
+      </w:r>
+      <w:r>
+        <w:t xml:space="preserve">”</w:t>
+      </w:r>
+      <w:r>
+        <w:t xml:space="preserve"> </w:t>
+      </w:r>
+      <w:r>
+        <w:t xml:space="preserve">trend model is based on an OLS regression fit to the seasonal averages of chl-a from the GAM model (without error propagation), and the</w:t>
+      </w:r>
+      <w:r>
+        <w:t xml:space="preserve"> </w:t>
+      </w:r>
+      <w:r>
+        <w:t xml:space="preserve">“</w:t>
+      </w:r>
+      <w:r>
+        <w:t xml:space="preserve">Meta-analysis GAM</w:t>
+      </w:r>
+      <w:r>
+        <w:t xml:space="preserve">”</w:t>
+      </w:r>
+      <w:r>
+        <w:t xml:space="preserve"> </w:t>
+      </w:r>
+      <w:r>
+        <w:t xml:space="preserve">trend model is based on a meta-analysis regression fit to the seasonal averages of chl-a from the GAM model. Values for each model are the log</w:t>
+      </w:r>
+      <m:oMath>
+        <m:sSub>
+          <m:e>
+            <m:r>
+              <m:t>​</m:t>
+            </m:r>
+          </m:e>
+          <m:sub>
+            <m:r>
+              <m:t>10</m:t>
+            </m:r>
+          </m:sub>
+        </m:sSub>
+      </m:oMath>
+      <w:r>
+        <w:t xml:space="preserve">-slope estimates (+/- 95% confidence interval) as annual change per year within each season, with line style denoting trend significance.</w:t>
       </w:r>
     </w:p>
-    <w:bookmarkStart w:id="41" w:name="refs"/>
-    <w:bookmarkStart w:id="39" w:name="ref-Bradu70"/>
     <w:p>
       <w:pPr>
-        <w:pStyle w:val="Bibliography"/>
-      </w:pPr>
-      <w:r>
-        <w:t xml:space="preserve">Bradu, D., and Y. Mundlak. 1970. Estimation in lognormal linear models. Journal of the American Statistical Association 65:198–211.</w:t>
+        <w:pStyle w:val="CaptionedFigure"/>
+      </w:pPr>
+      <w:r>
+        <w:drawing>
+          <wp:inline>
+            <wp:extent cx="5943600" cy="4754880"/>
+            <wp:effectExtent b="0" l="0" r="0" t="0"/>
+            <wp:docPr descr="Figure 11: Trend estimate comparisons for three models applied to seasonal averages of chl-a in 15 year periods at each station. The “OLS raw” trend model is based on an ordinary least squares (OLS) regression fit to the seasonal averages of chl-a from the raw data, the “OLS GAM” trend model is based on an OLS regression fit to the seasonal averages of chl-a from the GAM model (without error propagation), and the “Meta-analysis GAM” trend model is based on a meta-analysis regression fit to the seasonal averages of chl-a from the GAM model. Values for each model are the log_{10}-slope estimates (+/- 95% confidence interval) as annual change per year within each season, with line style denoting trend significance." title="" id="1" name="Picture"/>
+            <a:graphic>
+              <a:graphicData uri="http://schemas.openxmlformats.org/drawingml/2006/picture">
+                <pic:pic>
+                  <pic:nvPicPr>
+                    <pic:cNvPr descr="figs/trndcmp15.png" id="0" name="Picture"/>
+                    <pic:cNvPicPr>
+                      <a:picLocks noChangeArrowheads="1" noChangeAspect="1"/>
+                    </pic:cNvPicPr>
+                  </pic:nvPicPr>
+                  <pic:blipFill>
+                    <a:blip r:embed="rId39"/>
+                    <a:stretch>
+                      <a:fillRect/>
+                    </a:stretch>
+                  </pic:blipFill>
+                  <pic:spPr bwMode="auto">
+                    <a:xfrm>
+                      <a:off x="0" y="0"/>
+                      <a:ext cx="5943600" cy="4754880"/>
+                    </a:xfrm>
+                    <a:prstGeom prst="rect">
+                      <a:avLst/>
+                    </a:prstGeom>
+                    <a:noFill/>
+                    <a:ln w="9525">
+                      <a:noFill/>
+                      <a:headEnd/>
+                      <a:tailEnd/>
+                    </a:ln>
+                  </pic:spPr>
+                </pic:pic>
+              </a:graphicData>
+            </a:graphic>
+          </wp:inline>
+        </w:drawing>
       </w:r>
     </w:p>
-    <w:bookmarkEnd w:id="39"/>
-    <w:bookmarkStart w:id="40" w:name="ref-Duan83"/>
     <w:p>
       <w:pPr>
-        <w:pStyle w:val="Bibliography"/>
-      </w:pPr>
-      <w:r>
-        <w:t xml:space="preserve">Duan, N. 1983. Smearing estimate: A nonparametric retransformation method. Journal of the American Statistical Association 78:605–610.</w:t>
+        <w:pStyle w:val="ImageCaption"/>
+      </w:pPr>
+      <w:r>
+        <w:t xml:space="preserve">Figure 11: Trend estimate comparisons for three models applied to seasonal averages of chl-a in 15 year periods at each station. The</w:t>
+      </w:r>
+      <w:r>
+        <w:t xml:space="preserve"> </w:t>
+      </w:r>
+      <w:r>
+        <w:t xml:space="preserve">“</w:t>
+      </w:r>
+      <w:r>
+        <w:t xml:space="preserve">OLS raw</w:t>
+      </w:r>
+      <w:r>
+        <w:t xml:space="preserve">”</w:t>
+      </w:r>
+      <w:r>
+        <w:t xml:space="preserve"> </w:t>
+      </w:r>
+      <w:r>
+        <w:t xml:space="preserve">trend model is based on an ordinary least squares (OLS) regression fit to the seasonal averages of chl-a from the raw data, the</w:t>
+      </w:r>
+      <w:r>
+        <w:t xml:space="preserve"> </w:t>
+      </w:r>
+      <w:r>
+        <w:t xml:space="preserve">“</w:t>
+      </w:r>
+      <w:r>
+        <w:t xml:space="preserve">OLS GAM</w:t>
+      </w:r>
+      <w:r>
+        <w:t xml:space="preserve">”</w:t>
+      </w:r>
+      <w:r>
+        <w:t xml:space="preserve"> </w:t>
+      </w:r>
+      <w:r>
+        <w:t xml:space="preserve">trend model is based on an OLS regression fit to the seasonal averages of chl-a from the GAM model (without error propagation), and the</w:t>
+      </w:r>
+      <w:r>
+        <w:t xml:space="preserve"> </w:t>
+      </w:r>
+      <w:r>
+        <w:t xml:space="preserve">“</w:t>
+      </w:r>
+      <w:r>
+        <w:t xml:space="preserve">Meta-analysis GAM</w:t>
+      </w:r>
+      <w:r>
+        <w:t xml:space="preserve">”</w:t>
+      </w:r>
+      <w:r>
+        <w:t xml:space="preserve"> </w:t>
+      </w:r>
+      <w:r>
+        <w:t xml:space="preserve">trend model is based on a meta-analysis regression fit to the seasonal averages of chl-a from the GAM model. Values for each model are the log</w:t>
+      </w:r>
+      <m:oMath>
+        <m:sSub>
+          <m:e>
+            <m:r>
+              <m:t>​</m:t>
+            </m:r>
+          </m:e>
+          <m:sub>
+            <m:r>
+              <m:t>10</m:t>
+            </m:r>
+          </m:sub>
+        </m:sSub>
+      </m:oMath>
+      <w:r>
+        <w:t xml:space="preserve">-slope estimates (+/- 95% confidence interval) as annual change per year within each season, with line style denoting trend significance.</w:t>
       </w:r>
     </w:p>
     <w:bookmarkEnd w:id="40"/>
+    <w:bookmarkStart w:id="44" w:name="references"/>
+    <w:p>
+      <w:pPr>
+        <w:pStyle w:val="Heading1"/>
+      </w:pPr>
+      <w:r>
+        <w:t xml:space="preserve">References</w:t>
+      </w:r>
+    </w:p>
+    <w:bookmarkStart w:id="43" w:name="refs"/>
+    <w:bookmarkStart w:id="41" w:name="ref-Bradu70"/>
+    <w:p>
+      <w:pPr>
+        <w:pStyle w:val="Bibliography"/>
+      </w:pPr>
+      <w:r>
+        <w:t xml:space="preserve">Bradu, D., and Y. Mundlak. 1970. Estimation in lognormal linear models. Journal of the American Statistical Association 65:198–211.</w:t>
+      </w:r>
+    </w:p>
     <w:bookmarkEnd w:id="41"/>
+    <w:bookmarkStart w:id="42" w:name="ref-Duan83"/>
+    <w:p>
+      <w:pPr>
+        <w:pStyle w:val="Bibliography"/>
+      </w:pPr>
+      <w:r>
+        <w:t xml:space="preserve">Duan, N. 1983. Smearing estimate: A nonparametric retransformation method. Journal of the American Statistical Association 78:605–610.</w:t>
+      </w:r>
+    </w:p>
+    <w:bookmarkEnd w:id="42"/>
+    <w:bookmarkEnd w:id="43"/>
+    <w:bookmarkEnd w:id="44"/>
     <w:sectPr>
       <w:footerReference w:type="default" r:id="rId9"/>
       <w:pgSz w:w="12240" w:h="15840"/>
@@ -1799,10 +2082,7 @@
       <w:lvlText w:val=" "/>
       <w:lvlJc w:val="left"/>
       <w:pPr>
-        <w:tabs>
-          <w:tab w:val="num" w:pos="0"/>
-        </w:tabs>
-        <w:ind w:left="480" w:hanging="480"/>
+        <w:ind w:left="720" w:hanging="480"/>
       </w:pPr>
     </w:lvl>
     <w:lvl w:ilvl="1">
@@ -1810,10 +2090,7 @@
       <w:lvlText w:val=" "/>
       <w:lvlJc w:val="left"/>
       <w:pPr>
-        <w:tabs>
-          <w:tab w:val="num" w:pos="720"/>
-        </w:tabs>
-        <w:ind w:left="1200" w:hanging="480"/>
+        <w:ind w:left="1440" w:hanging="480"/>
       </w:pPr>
     </w:lvl>
     <w:lvl w:ilvl="2">
@@ -1821,10 +2098,7 @@
       <w:lvlText w:val=" "/>
       <w:lvlJc w:val="left"/>
       <w:pPr>
-        <w:tabs>
-          <w:tab w:val="num" w:pos="1440"/>
-        </w:tabs>
-        <w:ind w:left="1920" w:hanging="480"/>
+        <w:ind w:left="2160" w:hanging="480"/>
       </w:pPr>
     </w:lvl>
     <w:lvl w:ilvl="3">
@@ -1832,10 +2106,7 @@
       <w:lvlText w:val=" "/>
       <w:lvlJc w:val="left"/>
       <w:pPr>
-        <w:tabs>
-          <w:tab w:val="num" w:pos="2160"/>
-        </w:tabs>
-        <w:ind w:left="2640" w:hanging="480"/>
+        <w:ind w:left="2880" w:hanging="480"/>
       </w:pPr>
     </w:lvl>
     <w:lvl w:ilvl="4">
@@ -1843,10 +2114,7 @@
       <w:lvlText w:val=" "/>
       <w:lvlJc w:val="left"/>
       <w:pPr>
-        <w:tabs>
-          <w:tab w:val="num" w:pos="2880"/>
-        </w:tabs>
-        <w:ind w:left="3360" w:hanging="480"/>
+        <w:ind w:left="3600" w:hanging="480"/>
       </w:pPr>
     </w:lvl>
     <w:lvl w:ilvl="5">
@@ -1854,10 +2122,7 @@
       <w:lvlText w:val=" "/>
       <w:lvlJc w:val="left"/>
       <w:pPr>
-        <w:tabs>
-          <w:tab w:val="num" w:pos="3600"/>
-        </w:tabs>
-        <w:ind w:left="4080" w:hanging="480"/>
+        <w:ind w:left="4320" w:hanging="480"/>
       </w:pPr>
     </w:lvl>
     <w:lvl w:ilvl="6">
@@ -1865,10 +2130,7 @@
       <w:lvlText w:val=" "/>
       <w:lvlJc w:val="left"/>
       <w:pPr>
-        <w:tabs>
-          <w:tab w:val="num" w:pos="4320"/>
-        </w:tabs>
-        <w:ind w:left="4800" w:hanging="480"/>
+        <w:ind w:left="5040" w:hanging="480"/>
       </w:pPr>
     </w:lvl>
     <w:lvl w:ilvl="7">
@@ -1876,10 +2138,7 @@
       <w:lvlText w:val=" "/>
       <w:lvlJc w:val="left"/>
       <w:pPr>
-        <w:tabs>
-          <w:tab w:val="num" w:pos="5040"/>
-        </w:tabs>
-        <w:ind w:left="5520" w:hanging="480"/>
+        <w:ind w:left="5760" w:hanging="480"/>
       </w:pPr>
     </w:lvl>
     <w:lvl w:ilvl="8">
@@ -1887,10 +2146,7 @@
       <w:lvlText w:val=" "/>
       <w:lvlJc w:val="left"/>
       <w:pPr>
-        <w:tabs>
-          <w:tab w:val="num" w:pos="5760"/>
-        </w:tabs>
-        <w:ind w:left="6240" w:hanging="480"/>
+        <w:ind w:left="6480" w:hanging="480"/>
       </w:pPr>
     </w:lvl>
   </w:abstractNum>

</xml_diff>